<commit_message>
Stop misusing headers in collection.
</commit_message>
<xml_diff>
--- a/tests/test4/saved/test4.docx
+++ b/tests/test4/saved/test4.docx
@@ -426,7 +426,7 @@
     <w:bookmarkEnd w:id="22"/>
     <w:bookmarkEnd w:id="23"/>
     <w:bookmarkEnd w:id="24"/>
-    <w:bookmarkStart w:id="34" w:name="the-title-1"/>
+    <w:bookmarkStart w:id="33" w:name="the-title-1"/>
     <w:p>
       <w:pPr>
         <w:pStyle w:val="Heading1"/>
@@ -435,25 +435,35 @@
         <w:t xml:space="preserve">The Title</w:t>
       </w:r>
     </w:p>
-    <w:bookmarkStart w:id="25" w:name="an-author"/>
-    <w:p>
-      <w:pPr>
-        <w:pStyle w:val="Heading3"/>
-      </w:pPr>
-      <w:r>
+    <w:p>
+      <w:pPr>
+        <w:pStyle w:val="FirstParagraph"/>
+      </w:pPr>
+      <w:r>
+        <w:rPr>
+          <w:bCs/>
+          <w:b/>
+        </w:rPr>
         <w:t xml:space="preserve">An Author</w:t>
       </w:r>
     </w:p>
     <w:p>
       <w:pPr>
-        <w:pStyle w:val="FirstParagraph"/>
+        <w:pStyle w:val="TextBody"/>
+      </w:pPr>
+      <w:r>
+        <w:t xml:space="preserve"> </w:t>
+      </w:r>
+    </w:p>
+    <w:p>
+      <w:pPr>
+        <w:pStyle w:val="TextBody"/>
       </w:pPr>
       <w:r>
         <w:t xml:space="preserve">This is some text before a section. It shouldn’t be indented. Each section should start on a new page (but subsections shouldn’t).</w:t>
       </w:r>
     </w:p>
-    <w:bookmarkEnd w:id="25"/>
-    <w:bookmarkStart w:id="29" w:name="this-is-a-section"/>
+    <w:bookmarkStart w:id="28" w:name="this-is-a-section"/>
     <w:p>
       <w:pPr>
         <w:pStyle w:val="Heading2"/>
@@ -583,24 +593,24 @@
         <w:rPr>
           <w:rStyle w:val="FootnoteReference"/>
         </w:rPr>
+        <w:footnoteReference w:id="25"/>
+      </w:r>
+      <w:r>
+        <w:t xml:space="preserve"> </w:t>
+      </w:r>
+      <w:r>
+        <w:t xml:space="preserve">with a star, a footnote</w:t>
+      </w:r>
+      <w:r>
+        <w:rPr>
+          <w:rStyle w:val="FootnoteReference"/>
+        </w:rPr>
         <w:footnoteReference w:id="26"/>
       </w:r>
       <w:r>
         <w:t xml:space="preserve"> </w:t>
       </w:r>
       <w:r>
-        <w:t xml:space="preserve">with a star, a footnote</w:t>
-      </w:r>
-      <w:r>
-        <w:rPr>
-          <w:rStyle w:val="FootnoteReference"/>
-        </w:rPr>
-        <w:footnoteReference w:id="27"/>
-      </w:r>
-      <w:r>
-        <w:t xml:space="preserve"> </w:t>
-      </w:r>
-      <w:r>
         <w:t xml:space="preserve">with a dagger, and this should be</w:t>
       </w:r>
       <w:r>
@@ -616,7 +626,7 @@
         <w:t xml:space="preserve">.</w:t>
       </w:r>
     </w:p>
-    <w:bookmarkStart w:id="28" w:name="subsection"/>
+    <w:bookmarkStart w:id="27" w:name="subsection"/>
     <w:p>
       <w:pPr>
         <w:pStyle w:val="Heading3"/>
@@ -783,9 +793,9 @@
         <w:t xml:space="preserve">. Here is a pound sign (£), a euro sign (€), and three letters with accents: ëóû.</w:t>
       </w:r>
     </w:p>
+    <w:bookmarkEnd w:id="27"/>
     <w:bookmarkEnd w:id="28"/>
-    <w:bookmarkEnd w:id="29"/>
-    <w:bookmarkStart w:id="33" w:name="this-is-a-second-section"/>
+    <w:bookmarkStart w:id="32" w:name="this-is-a-second-section"/>
     <w:p>
       <w:pPr>
         <w:pStyle w:val="Heading2"/>
@@ -803,18 +813,18 @@
           <wp:inline>
             <wp:extent cx="2635250" cy="2635250"/>
             <wp:effectExtent b="0" l="0" r="0" t="0"/>
-            <wp:docPr descr="foo" title="bar" id="31" name="Picture"/>
+            <wp:docPr descr="foo" title="bar" id="30" name="Picture"/>
             <a:graphic>
               <a:graphicData uri="http://schemas.openxmlformats.org/drawingml/2006/picture">
                 <pic:pic>
                   <pic:nvPicPr>
-                    <pic:cNvPr descr="tests/test2/image.png" id="32" name="Picture"/>
+                    <pic:cNvPr descr="tests/test2/image.png" id="31" name="Picture"/>
                     <pic:cNvPicPr>
                       <a:picLocks noChangeArrowheads="1" noChangeAspect="1"/>
                     </pic:cNvPicPr>
                   </pic:nvPicPr>
                   <pic:blipFill>
-                    <a:blip r:embed="rId30"/>
+                    <a:blip r:embed="rId29"/>
                     <a:stretch>
                       <a:fillRect/>
                     </a:stretch>
@@ -878,9 +888,9 @@
         <w:t xml:space="preserve">.</w:t>
       </w:r>
     </w:p>
+    <w:bookmarkEnd w:id="32"/>
     <w:bookmarkEnd w:id="33"/>
-    <w:bookmarkEnd w:id="34"/>
-    <w:bookmarkStart w:id="46" w:name="the-title-is-baz"/>
+    <w:bookmarkStart w:id="44" w:name="the-title-is-baz"/>
     <w:p>
       <w:pPr>
         <w:pStyle w:val="Heading1"/>
@@ -901,17 +911,19 @@
         <w:t xml:space="preserve">’</w:t>
       </w:r>
     </w:p>
-    <w:bookmarkStart w:id="35" w:name="an-author-23-february-2019-baz"/>
-    <w:p>
-      <w:pPr>
-        <w:pStyle w:val="Heading3"/>
-      </w:pPr>
-      <w:r>
+    <w:p>
+      <w:pPr>
+        <w:pStyle w:val="FirstParagraph"/>
+      </w:pPr>
+      <w:r>
+        <w:rPr>
+          <w:bCs/>
+          <w:b/>
+        </w:rPr>
         <w:t xml:space="preserve">An Author, 23 February 2019 baz</w:t>
       </w:r>
     </w:p>
-    <w:bookmarkEnd w:id="35"/>
-    <w:bookmarkStart w:id="36" w:name="this-is-a-section"/>
+    <w:bookmarkStart w:id="34" w:name="this-is-a-section"/>
     <w:p>
       <w:pPr>
         <w:pStyle w:val="Heading2"/>
@@ -1019,8 +1031,8 @@
         <w:t xml:space="preserve">Text before a section in simple include.</w:t>
       </w:r>
     </w:p>
-    <w:bookmarkEnd w:id="36"/>
-    <w:bookmarkStart w:id="37" w:name="section-in-simple-include"/>
+    <w:bookmarkEnd w:id="34"/>
+    <w:bookmarkStart w:id="35" w:name="section-in-simple-include"/>
     <w:p>
       <w:pPr>
         <w:pStyle w:val="Heading2"/>
@@ -1161,8 +1173,8 @@
         <w:t xml:space="preserve">Text before section in recursive include.</w:t>
       </w:r>
     </w:p>
-    <w:bookmarkEnd w:id="37"/>
-    <w:bookmarkStart w:id="41" w:name="section-in-recursive-include"/>
+    <w:bookmarkEnd w:id="35"/>
+    <w:bookmarkStart w:id="39" w:name="section-in-recursive-include"/>
     <w:p>
       <w:pPr>
         <w:pStyle w:val="Heading2"/>
@@ -1223,7 +1235,7 @@
         <w:t xml:space="preserve">and— an em dash.</w:t>
       </w:r>
     </w:p>
-    <w:bookmarkStart w:id="40" w:name="subsection-in-recursive-include"/>
+    <w:bookmarkStart w:id="38" w:name="subsection-in-recursive-include"/>
     <w:p>
       <w:pPr>
         <w:pStyle w:val="Heading3"/>
@@ -1328,7 +1340,7 @@
         <w:rPr>
           <w:rStyle w:val="FootnoteReference"/>
         </w:rPr>
-        <w:footnoteReference w:id="38"/>
+        <w:footnoteReference w:id="36"/>
       </w:r>
       <w:r>
         <w:t xml:space="preserve"> </w:t>
@@ -1340,7 +1352,7 @@
         <w:rPr>
           <w:rStyle w:val="FootnoteReference"/>
         </w:rPr>
-        <w:footnoteReference w:id="39"/>
+        <w:footnoteReference w:id="37"/>
       </w:r>
       <w:r>
         <w:t xml:space="preserve"> </w:t>
@@ -1367,67 +1379,67 @@
       </w:pPr>
       <w:r>
         <w:t xml:space="preserve">Text after recursive include. Here is a pound sign (£), a euro sign (€), and three letters with accents: ëóû.</w:t>
+      </w:r>
+    </w:p>
+    <w:bookmarkEnd w:id="38"/>
+    <w:bookmarkEnd w:id="39"/>
+    <w:bookmarkStart w:id="41" w:name="second-section-in-simple-include"/>
+    <w:p>
+      <w:pPr>
+        <w:pStyle w:val="Heading2"/>
+      </w:pPr>
+      <w:r>
+        <w:t xml:space="preserve">Second section in simple include</w:t>
+      </w:r>
+    </w:p>
+    <w:p>
+      <w:pPr>
+        <w:pStyle w:val="FirstParagraph"/>
+      </w:pPr>
+      <w:r>
+        <w:t xml:space="preserve">Test text.</w:t>
+      </w:r>
+    </w:p>
+    <w:p>
+      <w:pPr>
+        <w:pStyle w:val="TextBody"/>
+      </w:pPr>
+      <w:r>
+        <w:t xml:space="preserve">Text after simple include.</w:t>
+      </w:r>
+    </w:p>
+    <w:bookmarkStart w:id="40" w:name="subsection"/>
+    <w:p>
+      <w:pPr>
+        <w:pStyle w:val="Heading3"/>
+      </w:pPr>
+      <w:r>
+        <w:t xml:space="preserve">Subsection</w:t>
+      </w:r>
+    </w:p>
+    <w:p>
+      <w:pPr>
+        <w:pStyle w:val="FirstParagraph"/>
+      </w:pPr>
+      <w:r>
+        <w:t xml:space="preserve">This is a new paragraph. This text is</w:t>
+      </w:r>
+      <w:r>
+        <w:t xml:space="preserve"> </w:t>
+      </w:r>
+      <w:r>
+        <w:rPr>
+          <w:smallCaps/>
+        </w:rPr>
+        <w:t xml:space="preserve">Small Caps</w:t>
+      </w:r>
+      <w:r>
+        <w:t xml:space="preserve">.</w:t>
       </w:r>
     </w:p>
     <w:bookmarkEnd w:id="40"/>
     <w:bookmarkEnd w:id="41"/>
-    <w:bookmarkStart w:id="43" w:name="second-section-in-simple-include"/>
-    <w:p>
-      <w:pPr>
-        <w:pStyle w:val="Heading2"/>
-      </w:pPr>
-      <w:r>
-        <w:t xml:space="preserve">Second section in simple include</w:t>
-      </w:r>
-    </w:p>
-    <w:p>
-      <w:pPr>
-        <w:pStyle w:val="FirstParagraph"/>
-      </w:pPr>
-      <w:r>
-        <w:t xml:space="preserve">Test text.</w:t>
-      </w:r>
-    </w:p>
-    <w:p>
-      <w:pPr>
-        <w:pStyle w:val="TextBody"/>
-      </w:pPr>
-      <w:r>
-        <w:t xml:space="preserve">Text after simple include.</w:t>
-      </w:r>
-    </w:p>
-    <w:bookmarkStart w:id="42" w:name="subsection"/>
-    <w:p>
-      <w:pPr>
-        <w:pStyle w:val="Heading3"/>
-      </w:pPr>
-      <w:r>
-        <w:t xml:space="preserve">Subsection</w:t>
-      </w:r>
-    </w:p>
-    <w:p>
-      <w:pPr>
-        <w:pStyle w:val="FirstParagraph"/>
-      </w:pPr>
-      <w:r>
-        <w:t xml:space="preserve">This is a new paragraph. This text is</w:t>
-      </w:r>
-      <w:r>
-        <w:t xml:space="preserve"> </w:t>
-      </w:r>
-      <w:r>
-        <w:rPr>
-          <w:smallCaps/>
-        </w:rPr>
-        <w:t xml:space="preserve">Small Caps</w:t>
-      </w:r>
-      <w:r>
-        <w:t xml:space="preserve">.</w:t>
-      </w:r>
-    </w:p>
-    <w:bookmarkEnd w:id="42"/>
-    <w:bookmarkEnd w:id="43"/>
-    <w:bookmarkStart w:id="45" w:name="quux-not-spellchecked"/>
+    <w:bookmarkStart w:id="43" w:name="quux-not-spellchecked"/>
     <w:p>
       <w:pPr>
         <w:pStyle w:val="Heading2"/>
@@ -1523,7 +1535,7 @@
       <w:r>
         <w:t xml:space="preserve"> </w:t>
       </w:r>
-      <w:hyperlink r:id="rId44">
+      <w:hyperlink r:id="rId42">
         <w:r>
           <w:rPr>
             <w:rStyle w:val="Hyperlink"/>
@@ -1537,7 +1549,7 @@
       <w:r>
         <w:t xml:space="preserve"> </w:t>
       </w:r>
-      <w:hyperlink r:id="rId44">
+      <w:hyperlink r:id="rId42">
         <w:r>
           <w:rPr>
             <w:rStyle w:val="Hyperlink"/>
@@ -1558,36 +1570,46 @@
         <w:t xml:space="preserve">. Anything in a nospellcheck span isn’t spellchecked.</w:t>
       </w:r>
     </w:p>
+    <w:bookmarkEnd w:id="43"/>
+    <w:bookmarkEnd w:id="44"/>
+    <w:bookmarkStart w:id="45" w:name="title"/>
+    <w:p>
+      <w:pPr>
+        <w:pStyle w:val="Heading1"/>
+      </w:pPr>
+      <w:r>
+        <w:t xml:space="preserve">Title</w:t>
+      </w:r>
+    </w:p>
+    <w:p>
+      <w:pPr>
+        <w:pStyle w:val="FirstParagraph"/>
+      </w:pPr>
+      <w:r>
+        <w:rPr>
+          <w:bCs/>
+          <w:b/>
+        </w:rPr>
+        <w:t xml:space="preserve">4 January 2022</w:t>
+      </w:r>
+    </w:p>
+    <w:p>
+      <w:pPr>
+        <w:pStyle w:val="TextBody"/>
+      </w:pPr>
+      <w:r>
+        <w:t xml:space="preserve"> </w:t>
+      </w:r>
+    </w:p>
+    <w:p>
+      <w:pPr>
+        <w:pStyle w:val="TextBody"/>
+      </w:pPr>
+      <w:r>
+        <w:t xml:space="preserve">This is text before a section. It shouldn’t be indented.</w:t>
+      </w:r>
+    </w:p>
     <w:bookmarkEnd w:id="45"/>
-    <w:bookmarkEnd w:id="46"/>
-    <w:bookmarkStart w:id="48" w:name="title"/>
-    <w:p>
-      <w:pPr>
-        <w:pStyle w:val="Heading1"/>
-      </w:pPr>
-      <w:r>
-        <w:t xml:space="preserve">Title</w:t>
-      </w:r>
-    </w:p>
-    <w:bookmarkStart w:id="47" w:name="january-2022"/>
-    <w:p>
-      <w:pPr>
-        <w:pStyle w:val="Heading3"/>
-      </w:pPr>
-      <w:r>
-        <w:t xml:space="preserve">4 January 2022</w:t>
-      </w:r>
-    </w:p>
-    <w:p>
-      <w:pPr>
-        <w:pStyle w:val="FirstParagraph"/>
-      </w:pPr>
-      <w:r>
-        <w:t xml:space="preserve">This is text before a section. It shouldn’t be indented.</w:t>
-      </w:r>
-    </w:p>
-    <w:bookmarkEnd w:id="47"/>
-    <w:bookmarkEnd w:id="48"/>
     <w:sectPr>
       <w:footerReference r:id="rId9" w:type="default"/>
       <w:footnotePr>
@@ -1696,6 +1718,25 @@
       </w:r>
     </w:p>
   </w:footnote>
+  <w:footnote w:id="25">
+    <w:p>
+      <w:pPr>
+        <w:pStyle w:val="Footnote"/>
+      </w:pPr>
+      <w:r>
+        <w:rPr>
+          <w:rStyle w:val="FootnoteReference"/>
+        </w:rPr>
+        <w:footnoteRef/>
+      </w:r>
+      <w:r>
+        <w:t xml:space="preserve"> </w:t>
+      </w:r>
+      <w:r>
+        <w:t xml:space="preserve">This is a footnote. It should appear at the bottom of the page.</w:t>
+      </w:r>
+    </w:p>
+  </w:footnote>
   <w:footnote w:id="26">
     <w:p>
       <w:pPr>
@@ -1711,49 +1752,30 @@
         <w:t xml:space="preserve"> </w:t>
       </w:r>
       <w:r>
+        <w:t xml:space="preserve">Another footnote.</w:t>
+      </w:r>
+    </w:p>
+  </w:footnote>
+  <w:footnote w:id="36">
+    <w:p>
+      <w:pPr>
+        <w:pStyle w:val="Footnote"/>
+      </w:pPr>
+      <w:r>
+        <w:rPr>
+          <w:rStyle w:val="FootnoteReference"/>
+        </w:rPr>
+        <w:footnoteRef/>
+      </w:r>
+      <w:r>
+        <w:t xml:space="preserve"> </w:t>
+      </w:r>
+      <w:r>
         <w:t xml:space="preserve">This is a footnote. It should appear at the bottom of the page.</w:t>
       </w:r>
     </w:p>
   </w:footnote>
-  <w:footnote w:id="27">
-    <w:p>
-      <w:pPr>
-        <w:pStyle w:val="Footnote"/>
-      </w:pPr>
-      <w:r>
-        <w:rPr>
-          <w:rStyle w:val="FootnoteReference"/>
-        </w:rPr>
-        <w:footnoteRef/>
-      </w:r>
-      <w:r>
-        <w:t xml:space="preserve"> </w:t>
-      </w:r>
-      <w:r>
-        <w:t xml:space="preserve">Another footnote.</w:t>
-      </w:r>
-    </w:p>
-  </w:footnote>
-  <w:footnote w:id="38">
-    <w:p>
-      <w:pPr>
-        <w:pStyle w:val="Footnote"/>
-      </w:pPr>
-      <w:r>
-        <w:rPr>
-          <w:rStyle w:val="FootnoteReference"/>
-        </w:rPr>
-        <w:footnoteRef/>
-      </w:r>
-      <w:r>
-        <w:t xml:space="preserve"> </w:t>
-      </w:r>
-      <w:r>
-        <w:t xml:space="preserve">This is a footnote. It should appear at the bottom of the page.</w:t>
-      </w:r>
-    </w:p>
-  </w:footnote>
-  <w:footnote w:id="39">
+  <w:footnote w:id="37">
     <w:p>
       <w:pPr>
         <w:pStyle w:val="Footnote"/>

</xml_diff>